<commit_message>
cambios en el documento y el bloques de animo corregido
</commit_message>
<xml_diff>
--- a/badwork.docx
+++ b/badwork.docx
@@ -132,7 +132,7 @@
               <w:lang w:eastAsia="es-ES"/>
             </w:rPr>
             <w:pict>
-              <v:group id="Group 2" o:spid="_x0000_s1027" style="position:absolute;left:0;text-align:left;margin-left:2762.2pt;margin-top:0;width:238.1pt;height:841.55pt;z-index:251660288;mso-width-percent:400;mso-height-percent:1000;mso-position-horizontal:right;mso-position-horizontal-relative:page;mso-position-vertical:top;mso-position-vertical-relative:page;mso-width-percent:400;mso-height-percent:1000" coordorigin="7329" coordsize="4911,15840" o:gfxdata="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" o:allowincell="f">
+              <v:group id="Group 2" o:spid="_x0000_s1027" style="position:absolute;left:0;text-align:left;margin-left:2960.3pt;margin-top:0;width:238.1pt;height:841.55pt;z-index:251660288;mso-width-percent:400;mso-height-percent:1000;mso-position-horizontal:right;mso-position-horizontal-relative:page;mso-position-vertical:top;mso-position-vertical-relative:page;mso-width-percent:400;mso-height-percent:1000" coordorigin="7329" coordsize="4911,15840" o:gfxdata="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" o:allowincell="f">
                 <v:group id="Group 3" o:spid="_x0000_s1028" style="position:absolute;left:7344;width:4896;height:15840" coordorigin="7560" coordsize="4700,15840" o:gfxdata="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">
                   <v:rect id="Rectangle 4" o:spid="_x0000_s1029" style="position:absolute;left:7755;width:4505;height:15840;visibility:visible" o:gfxdata="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" fillcolor="#9bbb59 [3206]" stroked="f" strokecolor="#d8d8d8 [2732]"/>
                   <v:rect id="Rectangle 5" o:spid="_x0000_s1030" alt="Light vertical" style="position:absolute;left:7560;top:8;width:195;height:15825;visibility:visible;v-text-anchor:middle" o:gfxdata="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" fillcolor="#9bbb59 [3206]" stroked="f" strokecolor="white [3212]" strokeweight="1pt">
@@ -2277,6 +2277,30 @@
         <w:pStyle w:val="Prrafodelista"/>
         <w:numPr>
           <w:ilvl w:val="0"/>
+          <w:numId w:val="12"/>
+        </w:numPr>
+        <w:spacing w:before="100" w:beforeAutospacing="1" w:after="100" w:afterAutospacing="1"/>
+        <w:jc w:val="both"/>
+        <w:rPr>
+          <w:rFonts w:ascii="Times New Roman" w:eastAsia="Times New Roman" w:hAnsi="Times New Roman" w:cs="Times New Roman"/>
+          <w:szCs w:val="24"/>
+          <w:lang w:eastAsia="es-ES"/>
+        </w:rPr>
+      </w:pPr>
+      <w:r>
+        <w:rPr>
+          <w:rFonts w:ascii="Times New Roman" w:eastAsia="Times New Roman" w:hAnsi="Times New Roman" w:cs="Times New Roman"/>
+          <w:szCs w:val="24"/>
+          <w:lang w:eastAsia="es-ES"/>
+        </w:rPr>
+        <w:t>Gestionar las páginas bloqueadas</w:t>
+      </w:r>
+    </w:p>
+    <w:p>
+      <w:pPr>
+        <w:pStyle w:val="Prrafodelista"/>
+        <w:numPr>
+          <w:ilvl w:val="0"/>
           <w:numId w:val="10"/>
         </w:numPr>
         <w:spacing w:before="100" w:beforeAutospacing="1" w:after="100" w:afterAutospacing="1"/>
@@ -3195,7 +3219,7 @@
                     <a:blip r:embed="rId13" cstate="print">
                       <a:extLst>
                         <a:ext uri="{28A0092B-C50C-407E-A947-70E740481C1C}">
-                          <a14:useLocalDpi xmlns:a14="http://schemas.microsoft.com/office/drawing/2010/main" xmlns:wps="http://schemas.microsoft.com/office/word/2010/wordprocessingShape" xmlns:wpi="http://schemas.microsoft.com/office/word/2010/wordprocessingInk" xmlns:wpg="http://schemas.microsoft.com/office/word/2010/wordprocessingGroup" xmlns:w15="http://schemas.microsoft.com/office/word/2012/wordml" xmlns:w14="http://schemas.microsoft.com/office/word/2010/wordml" xmlns:w="http://schemas.openxmlformats.org/wordprocessingml/2006/main" xmlns:w10="urn:schemas-microsoft-com:office:word" xmlns:wp14="http://schemas.microsoft.com/office/word/2010/wordprocessingDrawing" xmlns:v="urn:schemas-microsoft-com:vml" xmlns:o="urn:schemas-microsoft-com:office:office" xmlns:mc="http://schemas.openxmlformats.org/markup-compatibility/2006" xmlns:wpc="http://schemas.microsoft.com/office/word/2010/wordprocessingCanvas" xmlns="" val="0"/>
+                          <a14:useLocalDpi xmlns="" xmlns:wpc="http://schemas.microsoft.com/office/word/2010/wordprocessingCanvas" xmlns:mc="http://schemas.openxmlformats.org/markup-compatibility/2006" xmlns:o="urn:schemas-microsoft-com:office:office" xmlns:v="urn:schemas-microsoft-com:vml" xmlns:wp14="http://schemas.microsoft.com/office/word/2010/wordprocessingDrawing" xmlns:w10="urn:schemas-microsoft-com:office:word" xmlns:w="http://schemas.openxmlformats.org/wordprocessingml/2006/main" xmlns:w14="http://schemas.microsoft.com/office/word/2010/wordml" xmlns:w15="http://schemas.microsoft.com/office/word/2012/wordml" xmlns:wpg="http://schemas.microsoft.com/office/word/2010/wordprocessingGroup" xmlns:wpi="http://schemas.microsoft.com/office/word/2010/wordprocessingInk" xmlns:wps="http://schemas.microsoft.com/office/word/2010/wordprocessingShape" xmlns:a14="http://schemas.microsoft.com/office/drawing/2010/main" val="0"/>
                         </a:ext>
                       </a:extLst>
                     </a:blip>
@@ -3514,7 +3538,7 @@
                     <a:blip r:embed="rId14" cstate="print">
                       <a:extLst>
                         <a:ext uri="{28A0092B-C50C-407E-A947-70E740481C1C}">
-                          <a14:useLocalDpi xmlns:a14="http://schemas.microsoft.com/office/drawing/2010/main" xmlns:wps="http://schemas.microsoft.com/office/word/2010/wordprocessingShape" xmlns:wpi="http://schemas.microsoft.com/office/word/2010/wordprocessingInk" xmlns:wpg="http://schemas.microsoft.com/office/word/2010/wordprocessingGroup" xmlns:w15="http://schemas.microsoft.com/office/word/2012/wordml" xmlns:w14="http://schemas.microsoft.com/office/word/2010/wordml" xmlns:w="http://schemas.openxmlformats.org/wordprocessingml/2006/main" xmlns:w10="urn:schemas-microsoft-com:office:word" xmlns:wp14="http://schemas.microsoft.com/office/word/2010/wordprocessingDrawing" xmlns:v="urn:schemas-microsoft-com:vml" xmlns:o="urn:schemas-microsoft-com:office:office" xmlns:mc="http://schemas.openxmlformats.org/markup-compatibility/2006" xmlns:wpc="http://schemas.microsoft.com/office/word/2010/wordprocessingCanvas" xmlns="" val="0"/>
+                          <a14:useLocalDpi xmlns="" xmlns:wpc="http://schemas.microsoft.com/office/word/2010/wordprocessingCanvas" xmlns:mc="http://schemas.openxmlformats.org/markup-compatibility/2006" xmlns:o="urn:schemas-microsoft-com:office:office" xmlns:v="urn:schemas-microsoft-com:vml" xmlns:wp14="http://schemas.microsoft.com/office/word/2010/wordprocessingDrawing" xmlns:w10="urn:schemas-microsoft-com:office:word" xmlns:w="http://schemas.openxmlformats.org/wordprocessingml/2006/main" xmlns:w14="http://schemas.microsoft.com/office/word/2010/wordml" xmlns:w15="http://schemas.microsoft.com/office/word/2012/wordml" xmlns:wpg="http://schemas.microsoft.com/office/word/2010/wordprocessingGroup" xmlns:wpi="http://schemas.microsoft.com/office/word/2010/wordprocessingInk" xmlns:wps="http://schemas.microsoft.com/office/word/2010/wordprocessingShape" xmlns:a14="http://schemas.microsoft.com/office/drawing/2010/main" val="0"/>
                         </a:ext>
                       </a:extLst>
                     </a:blip>
@@ -8185,6 +8209,8 @@
       <w:r>
         <w:rPr>
           <w:rFonts w:ascii="Times New Roman" w:hAnsi="Times New Roman" w:cs="Times New Roman"/>
+          <w:noProof/>
+          <w:lang w:eastAsia="es-ES"/>
         </w:rPr>
         <w:lastRenderedPageBreak/>
         <w:drawing>
@@ -12162,20 +12188,72 @@
         <w:rPr>
           <w:rFonts w:ascii="Times New Roman" w:hAnsi="Times New Roman" w:cs="Times New Roman"/>
         </w:rPr>
-        <w:t xml:space="preserve"> el fichero bootstrap minimizado y la librería jquery que es esencial para que funcione bootstrap.</w:t>
-      </w:r>
-    </w:p>
-    <w:p>
-      <w:pPr>
-        <w:rPr>
-          <w:rFonts w:ascii="Times New Roman" w:hAnsi="Times New Roman" w:cs="Times New Roman"/>
-        </w:rPr>
-      </w:pPr>
-      <w:r>
-        <w:rPr>
-          <w:rFonts w:ascii="Times New Roman" w:hAnsi="Times New Roman" w:cs="Times New Roman"/>
-        </w:rPr>
-        <w:t>Gracias a bootstrap y jquery se logro el siguiente efecto en las siguientes páginas</w:t>
+        <w:t xml:space="preserve"> el fichero boots</w:t>
+      </w:r>
+      <w:r>
+        <w:rPr>
+          <w:rFonts w:ascii="Times New Roman" w:hAnsi="Times New Roman" w:cs="Times New Roman"/>
+        </w:rPr>
+        <w:t xml:space="preserve">trap minimizado y la librería </w:t>
+      </w:r>
+      <w:proofErr w:type="spellStart"/>
+      <w:r>
+        <w:rPr>
+          <w:rFonts w:ascii="Times New Roman" w:hAnsi="Times New Roman" w:cs="Times New Roman"/>
+        </w:rPr>
+        <w:t>jQ</w:t>
+      </w:r>
+      <w:r>
+        <w:rPr>
+          <w:rFonts w:ascii="Times New Roman" w:hAnsi="Times New Roman" w:cs="Times New Roman"/>
+        </w:rPr>
+        <w:t>uery</w:t>
+      </w:r>
+      <w:proofErr w:type="spellEnd"/>
+      <w:r>
+        <w:rPr>
+          <w:rFonts w:ascii="Times New Roman" w:hAnsi="Times New Roman" w:cs="Times New Roman"/>
+        </w:rPr>
+        <w:t xml:space="preserve"> que es esencial para que funcione bootstrap.</w:t>
+      </w:r>
+    </w:p>
+    <w:p>
+      <w:pPr>
+        <w:rPr>
+          <w:rFonts w:ascii="Times New Roman" w:hAnsi="Times New Roman" w:cs="Times New Roman"/>
+        </w:rPr>
+      </w:pPr>
+      <w:r>
+        <w:rPr>
+          <w:rFonts w:ascii="Times New Roman" w:hAnsi="Times New Roman" w:cs="Times New Roman"/>
+        </w:rPr>
+        <w:t>Graci</w:t>
+      </w:r>
+      <w:r>
+        <w:rPr>
+          <w:rFonts w:ascii="Times New Roman" w:hAnsi="Times New Roman" w:cs="Times New Roman"/>
+        </w:rPr>
+        <w:t xml:space="preserve">as a bootstrap y </w:t>
+      </w:r>
+      <w:proofErr w:type="spellStart"/>
+      <w:r>
+        <w:rPr>
+          <w:rFonts w:ascii="Times New Roman" w:hAnsi="Times New Roman" w:cs="Times New Roman"/>
+        </w:rPr>
+        <w:t>jquery</w:t>
+      </w:r>
+      <w:proofErr w:type="spellEnd"/>
+      <w:r>
+        <w:rPr>
+          <w:rFonts w:ascii="Times New Roman" w:hAnsi="Times New Roman" w:cs="Times New Roman"/>
+        </w:rPr>
+        <w:t xml:space="preserve"> se logró</w:t>
+      </w:r>
+      <w:r>
+        <w:rPr>
+          <w:rFonts w:ascii="Times New Roman" w:hAnsi="Times New Roman" w:cs="Times New Roman"/>
+        </w:rPr>
+        <w:t xml:space="preserve"> el siguiente efecto en las siguientes páginas</w:t>
       </w:r>
     </w:p>
     <w:p>
@@ -15016,7 +15094,7 @@
                         <w:sz w:val="28"/>
                         <w:szCs w:val="28"/>
                       </w:rPr>
-                      <w:t>19</w:t>
+                      <w:t>26</w:t>
                     </w:r>
                     <w:r>
                       <w:rPr>
@@ -19463,6 +19541,7 @@
   <w:style w:type="character" w:default="1" w:styleId="Fuentedeprrafopredeter">
     <w:name w:val="Default Paragraph Font"/>
     <w:uiPriority w:val="1"/>
+    <w:semiHidden/>
     <w:unhideWhenUsed/>
   </w:style>
   <w:style w:type="table" w:default="1" w:styleId="Tablanormal">
@@ -20134,7 +20213,7 @@
 </file>
 
 <file path=customXml/itemProps2.xml><?xml version="1.0" encoding="utf-8"?>
-<ds:datastoreItem xmlns:ds="http://schemas.openxmlformats.org/officeDocument/2006/customXml" ds:itemID="{668371A7-63A6-42CE-B368-6F69DDECF70F}">
+<ds:datastoreItem xmlns:ds="http://schemas.openxmlformats.org/officeDocument/2006/customXml" ds:itemID="{C88A4E94-2741-4752-B1EC-7D33EEF9CBD3}">
   <ds:schemaRefs>
     <ds:schemaRef ds:uri="http://schemas.openxmlformats.org/officeDocument/2006/bibliography"/>
   </ds:schemaRefs>

</xml_diff>